<commit_message>
final spike report 06 update
</commit_message>
<xml_diff>
--- a/06 - Spike - Navigation with Graphs/Spike Report 06.docx
+++ b/06 - Spike - Navigation with Graphs/Spike Report 06.docx
@@ -345,6 +345,62 @@
     </w:p>
     <w:p>
       <w:pPr>
+        <w:rPr>
+          <w:b/>
+          <w:sz w:val="24"/>
+        </w:rPr>
+      </w:pPr>
+      <w:r>
+        <w:rPr>
+          <w:b/>
+          <w:sz w:val="24"/>
+        </w:rPr>
+        <w:tab/>
+      </w:r>
+      <w:r>
+        <w:rPr>
+          <w:b/>
+          <w:sz w:val="24"/>
+        </w:rPr>
+        <w:drawing>
+          <wp:inline distT="0" distB="0" distL="0" distR="0" wp14:anchorId="3A7B293E" wp14:editId="567831F4">
+            <wp:extent cx="6116320" cy="548640"/>
+            <wp:effectExtent l="0" t="0" r="0" b="3810"/>
+            <wp:docPr id="1119722870" name="Picture 1"/>
+            <wp:cNvGraphicFramePr>
+              <a:graphicFrameLocks xmlns:a="http://schemas.openxmlformats.org/drawingml/2006/main" noChangeAspect="1"/>
+            </wp:cNvGraphicFramePr>
+            <a:graphic xmlns:a="http://schemas.openxmlformats.org/drawingml/2006/main">
+              <a:graphicData uri="http://schemas.openxmlformats.org/drawingml/2006/picture">
+                <pic:pic xmlns:pic="http://schemas.openxmlformats.org/drawingml/2006/picture">
+                  <pic:nvPicPr>
+                    <pic:cNvPr id="1119722870" name=""/>
+                    <pic:cNvPicPr/>
+                  </pic:nvPicPr>
+                  <pic:blipFill>
+                    <a:blip r:embed="rId7"/>
+                    <a:stretch>
+                      <a:fillRect/>
+                    </a:stretch>
+                  </pic:blipFill>
+                  <pic:spPr>
+                    <a:xfrm>
+                      <a:off x="0" y="0"/>
+                      <a:ext cx="6116320" cy="548640"/>
+                    </a:xfrm>
+                    <a:prstGeom prst="rect">
+                      <a:avLst/>
+                    </a:prstGeom>
+                  </pic:spPr>
+                </pic:pic>
+              </a:graphicData>
+            </a:graphic>
+          </wp:inline>
+        </w:drawing>
+      </w:r>
+    </w:p>
+    <w:p>
+      <w:pPr>
         <w:pStyle w:val="ColorfulList-Accent11"/>
         <w:numPr>
           <w:ilvl w:val="0"/>
@@ -584,6 +640,7 @@
         <w:rPr>
           <w:rStyle w:val="SubtleReference"/>
         </w:rPr>
+        <w:lastRenderedPageBreak/>
         <w:t xml:space="preserve">Created the map layout that would be used to show the working paths and </w:t>
       </w:r>
       <w:proofErr w:type="gramStart"/>
@@ -642,7 +699,6 @@
         <w:rPr>
           <w:rStyle w:val="SubtleReference"/>
         </w:rPr>
-        <w:lastRenderedPageBreak/>
         <w:t xml:space="preserve">Settled on moving 1/60 of the distance between the tiles along the path each frame (if you wish to run/test quicker you can change the value </w:t>
       </w:r>
       <w:proofErr w:type="gramStart"/>
@@ -1153,6 +1209,67 @@
           <w:rStyle w:val="SubtleReference"/>
         </w:rPr>
       </w:pPr>
+      <w:r>
+        <w:rPr>
+          <w:rStyle w:val="SubtleReference"/>
+        </w:rPr>
+        <w:lastRenderedPageBreak/>
+        <w:t xml:space="preserve">For deliverable 2, each agent had a </w:t>
+      </w:r>
+      <w:proofErr w:type="spellStart"/>
+      <w:r>
+        <w:rPr>
+          <w:rStyle w:val="SubtleReference"/>
+        </w:rPr>
+        <w:t>reset</w:t>
+      </w:r>
+      <w:r>
+        <w:rPr>
+          <w:rStyle w:val="SubtleReference"/>
+        </w:rPr>
+        <w:t>_navgraph</w:t>
+      </w:r>
+      <w:proofErr w:type="spellEnd"/>
+      <w:r>
+        <w:rPr>
+          <w:rStyle w:val="SubtleReference"/>
+        </w:rPr>
+        <w:t xml:space="preserve"> and </w:t>
+      </w:r>
+      <w:proofErr w:type="spellStart"/>
+      <w:r>
+        <w:rPr>
+          <w:rStyle w:val="SubtleReference"/>
+        </w:rPr>
+        <w:t>path_plan</w:t>
+      </w:r>
+      <w:proofErr w:type="spellEnd"/>
+      <w:r>
+        <w:rPr>
+          <w:rStyle w:val="SubtleReference"/>
+        </w:rPr>
+        <w:t xml:space="preserve"> fu</w:t>
+      </w:r>
+      <w:r>
+        <w:rPr>
+          <w:rStyle w:val="SubtleReference"/>
+        </w:rPr>
+        <w:t xml:space="preserve">nction </w:t>
+      </w:r>
+      <w:proofErr w:type="gramStart"/>
+      <w:r>
+        <w:rPr>
+          <w:rStyle w:val="SubtleReference"/>
+        </w:rPr>
+        <w:t>in order to</w:t>
+      </w:r>
+      <w:proofErr w:type="gramEnd"/>
+      <w:r>
+        <w:rPr>
+          <w:rStyle w:val="SubtleReference"/>
+        </w:rPr>
+        <w:t xml:space="preserve"> split the load and allow agents to plan their own path. This was needed as it allows for multiple different agents to start at different points or use different terrain costs enabling dynamic path planning.</w:t>
+      </w:r>
     </w:p>
     <w:p>
       <w:pPr>
@@ -1166,61 +1283,87 @@
         <w:rPr>
           <w:rStyle w:val="SubtleReference"/>
         </w:rPr>
-        <w:t xml:space="preserve">For deliverable 2, each agent had a </w:t>
+        <w:t>For deliverable 3, each agent uses its update function to set a render position each time a frame is needed. This allows the moving agents needed by the topic.</w:t>
+      </w:r>
+    </w:p>
+    <w:p>
+      <w:pPr>
+        <w:pStyle w:val="ColorfulList-Accent11"/>
+        <w:ind w:left="0"/>
+        <w:rPr>
+          <w:rStyle w:val="SubtleReference"/>
+        </w:rPr>
+      </w:pPr>
+    </w:p>
+    <w:p>
+      <w:pPr>
+        <w:pStyle w:val="ColorfulList-Accent11"/>
+        <w:ind w:left="0"/>
+        <w:rPr>
+          <w:rStyle w:val="SubtleReference"/>
+        </w:rPr>
+      </w:pPr>
+      <w:r>
+        <w:rPr>
+          <w:rStyle w:val="SubtleReference"/>
+        </w:rPr>
+        <w:t xml:space="preserve">For deliverable 4, each agent was given different </w:t>
       </w:r>
       <w:proofErr w:type="spellStart"/>
       <w:r>
         <w:rPr>
           <w:rStyle w:val="SubtleReference"/>
         </w:rPr>
-        <w:t>reset</w:t>
-      </w:r>
-      <w:r>
-        <w:rPr>
-          <w:rStyle w:val="SubtleReference"/>
-        </w:rPr>
-        <w:t>_navgraph</w:t>
+        <w:t>box_types</w:t>
       </w:r>
       <w:proofErr w:type="spellEnd"/>
       <w:r>
         <w:rPr>
           <w:rStyle w:val="SubtleReference"/>
         </w:rPr>
-        <w:t xml:space="preserve"> and </w:t>
+        <w:t xml:space="preserve"> (this was done in the </w:t>
       </w:r>
       <w:proofErr w:type="spellStart"/>
       <w:r>
         <w:rPr>
           <w:rStyle w:val="SubtleReference"/>
         </w:rPr>
-        <w:t>path_plan</w:t>
+        <w:t>init</w:t>
       </w:r>
       <w:proofErr w:type="spellEnd"/>
       <w:r>
         <w:rPr>
           <w:rStyle w:val="SubtleReference"/>
         </w:rPr>
-        <w:t xml:space="preserve"> fu</w:t>
-      </w:r>
-      <w:r>
-        <w:rPr>
-          <w:rStyle w:val="SubtleReference"/>
-        </w:rPr>
-        <w:t xml:space="preserve">nction </w:t>
+        <w:t xml:space="preserve"> of </w:t>
+      </w:r>
+      <w:proofErr w:type="spellStart"/>
+      <w:r>
+        <w:rPr>
+          <w:rStyle w:val="SubtleReference"/>
+        </w:rPr>
+        <w:t>box_World</w:t>
+      </w:r>
+      <w:proofErr w:type="spellEnd"/>
+      <w:r>
+        <w:rPr>
+          <w:rStyle w:val="SubtleReference"/>
+        </w:rPr>
+        <w:t xml:space="preserve"> in the </w:t>
       </w:r>
       <w:proofErr w:type="gramStart"/>
       <w:r>
         <w:rPr>
           <w:rStyle w:val="SubtleReference"/>
         </w:rPr>
-        <w:t>in order to</w:t>
+        <w:t>agents</w:t>
       </w:r>
       <w:proofErr w:type="gramEnd"/>
       <w:r>
         <w:rPr>
           <w:rStyle w:val="SubtleReference"/>
         </w:rPr>
-        <w:t xml:space="preserve"> split the load and allow agents to plan their own path. This was needed as it allows for multiple different agents to start at different points or use different terrain costs enabling dynamic path planning.</w:t>
+        <w:t xml:space="preserve"> variable) enabling differing path planning to demonstrate the dynamic environment better.</w:t>
       </w:r>
     </w:p>
     <w:p>
@@ -1231,13 +1374,6 @@
           <w:rStyle w:val="SubtleReference"/>
         </w:rPr>
       </w:pPr>
-      <w:r>
-        <w:rPr>
-          <w:rStyle w:val="SubtleReference"/>
-        </w:rPr>
-        <w:lastRenderedPageBreak/>
-        <w:t>For deliverable 3, each agent uses its update function to set a render position each time a frame is needed. This allows the moving agents needed by the topic.</w:t>
-      </w:r>
     </w:p>
     <w:p>
       <w:pPr>
@@ -1247,160 +1383,71 @@
           <w:rStyle w:val="SubtleReference"/>
         </w:rPr>
       </w:pPr>
-    </w:p>
-    <w:p>
-      <w:pPr>
-        <w:pStyle w:val="ColorfulList-Accent11"/>
-        <w:ind w:left="0"/>
-        <w:rPr>
-          <w:rStyle w:val="SubtleReference"/>
-        </w:rPr>
-      </w:pPr>
-      <w:r>
-        <w:rPr>
-          <w:rStyle w:val="SubtleReference"/>
-        </w:rPr>
-        <w:t xml:space="preserve">For deliverable 4, each agent was given different </w:t>
+      <w:r>
+        <w:rPr>
+          <w:rStyle w:val="SubtleReference"/>
+        </w:rPr>
+        <w:t xml:space="preserve">I had some difficulty with using </w:t>
       </w:r>
       <w:proofErr w:type="spellStart"/>
       <w:r>
         <w:rPr>
           <w:rStyle w:val="SubtleReference"/>
         </w:rPr>
-        <w:t>box_types</w:t>
+        <w:t>pyglets</w:t>
       </w:r>
       <w:proofErr w:type="spellEnd"/>
       <w:r>
         <w:rPr>
           <w:rStyle w:val="SubtleReference"/>
         </w:rPr>
-        <w:t xml:space="preserve"> (this was done in the </w:t>
+        <w:t xml:space="preserve"> clock function with how I had setup the agents and update methods, this is why the update function is called in the </w:t>
       </w:r>
       <w:proofErr w:type="spellStart"/>
       <w:r>
         <w:rPr>
           <w:rStyle w:val="SubtleReference"/>
         </w:rPr>
-        <w:t>init</w:t>
+        <w:t>on_draw</w:t>
       </w:r>
       <w:proofErr w:type="spellEnd"/>
       <w:r>
         <w:rPr>
           <w:rStyle w:val="SubtleReference"/>
         </w:rPr>
-        <w:t xml:space="preserve"> of </w:t>
-      </w:r>
-      <w:proofErr w:type="spellStart"/>
-      <w:r>
-        <w:rPr>
-          <w:rStyle w:val="SubtleReference"/>
-        </w:rPr>
-        <w:t>box_World</w:t>
-      </w:r>
-      <w:proofErr w:type="spellEnd"/>
-      <w:r>
-        <w:rPr>
-          <w:rStyle w:val="SubtleReference"/>
-        </w:rPr>
-        <w:t xml:space="preserve"> in the </w:t>
+        <w:t xml:space="preserve"> as that is called every </w:t>
       </w:r>
       <w:proofErr w:type="gramStart"/>
       <w:r>
         <w:rPr>
           <w:rStyle w:val="SubtleReference"/>
         </w:rPr>
-        <w:t>agents</w:t>
+        <w:t>frame</w:t>
       </w:r>
       <w:proofErr w:type="gramEnd"/>
       <w:r>
         <w:rPr>
           <w:rStyle w:val="SubtleReference"/>
         </w:rPr>
-        <w:t xml:space="preserve"> variable) enabling differing path planning to demonstrate the dynamic environment better.</w:t>
-      </w:r>
-    </w:p>
-    <w:p>
-      <w:pPr>
-        <w:pStyle w:val="ColorfulList-Accent11"/>
-        <w:ind w:left="0"/>
-        <w:rPr>
-          <w:rStyle w:val="SubtleReference"/>
-        </w:rPr>
-      </w:pPr>
-    </w:p>
-    <w:p>
-      <w:pPr>
-        <w:pStyle w:val="ColorfulList-Accent11"/>
-        <w:ind w:left="0"/>
-        <w:rPr>
-          <w:rStyle w:val="SubtleReference"/>
-        </w:rPr>
-      </w:pPr>
-      <w:r>
-        <w:rPr>
-          <w:rStyle w:val="SubtleReference"/>
-        </w:rPr>
-        <w:t xml:space="preserve">I had some difficulty with using </w:t>
-      </w:r>
-      <w:proofErr w:type="spellStart"/>
-      <w:r>
-        <w:rPr>
-          <w:rStyle w:val="SubtleReference"/>
-        </w:rPr>
-        <w:t>pyglets</w:t>
-      </w:r>
-      <w:proofErr w:type="spellEnd"/>
-      <w:r>
-        <w:rPr>
-          <w:rStyle w:val="SubtleReference"/>
-        </w:rPr>
-        <w:t xml:space="preserve"> clock function with how I had setup the agents and update methods, this is why the update function is called in the </w:t>
-      </w:r>
-      <w:proofErr w:type="spellStart"/>
-      <w:r>
-        <w:rPr>
-          <w:rStyle w:val="SubtleReference"/>
-        </w:rPr>
-        <w:t>on_draw</w:t>
-      </w:r>
-      <w:proofErr w:type="spellEnd"/>
-      <w:r>
-        <w:rPr>
-          <w:rStyle w:val="SubtleReference"/>
-        </w:rPr>
-        <w:t xml:space="preserve"> as that is called every </w:t>
+        <w:t xml:space="preserve"> </w:t>
+      </w:r>
+      <w:r>
+        <w:rPr>
+          <w:rStyle w:val="SubtleReference"/>
+        </w:rPr>
+        <w:t xml:space="preserve">so the movement is updated every frame. This can cause some minor issues around smooth movement as depending on how well the program is running its frame rate can dip down to 30 initially (at least on my machine) so the movement is not completely </w:t>
       </w:r>
       <w:proofErr w:type="gramStart"/>
       <w:r>
         <w:rPr>
           <w:rStyle w:val="SubtleReference"/>
         </w:rPr>
-        <w:t>frame</w:t>
+        <w:t>smooth</w:t>
       </w:r>
       <w:proofErr w:type="gramEnd"/>
-      <w:r>
-        <w:rPr>
-          <w:rStyle w:val="SubtleReference"/>
-        </w:rPr>
-        <w:t xml:space="preserve"> </w:t>
-      </w:r>
-      <w:r>
-        <w:rPr>
-          <w:rStyle w:val="SubtleReference"/>
-        </w:rPr>
-        <w:t xml:space="preserve">so the movement is updated every frame. This can cause some minor issues around smooth movement as depending on how well the program is running its frame rate can dip down to 30 initially (at least on my machine) so the movement is not completely </w:t>
-      </w:r>
-      <w:proofErr w:type="gramStart"/>
-      <w:r>
-        <w:rPr>
-          <w:rStyle w:val="SubtleReference"/>
-        </w:rPr>
-        <w:t>smooth</w:t>
-      </w:r>
-      <w:proofErr w:type="gramEnd"/>
     </w:p>
     <w:sectPr>
-      <w:headerReference w:type="default" r:id="rId7"/>
+      <w:headerReference w:type="default" r:id="rId8"/>
       <w:pgSz w:w="11900" w:h="16840"/>
       <w:pgMar w:top="1440" w:right="1134" w:bottom="1440" w:left="1134" w:header="709" w:footer="709" w:gutter="0"/>
       <w:cols w:space="708"/>

</xml_diff>

<commit_message>
added corrections for sipkes 6 and 8 as well as labs 11 and 12
</commit_message>
<xml_diff>
--- a/06 - Spike - Navigation with Graphs/Spike Report 06.docx
+++ b/06 - Spike - Navigation with Graphs/Spike Report 06.docx
@@ -360,6 +360,7 @@
       <w:r>
         <w:rPr>
           <w:b/>
+          <w:noProof/>
           <w:sz w:val="24"/>
         </w:rPr>
         <w:drawing>
@@ -502,7 +503,19 @@
         <w:rPr>
           <w:rStyle w:val="SubtleReference"/>
         </w:rPr>
-        <w:t xml:space="preserve"> in order to have 4 different paths generated on the same map. (these 4 are stored in box_types.py now) </w:t>
+        <w:t xml:space="preserve"> in order to have 4 different paths generated on the same map. (these 4 are stored in box_types.py now</w:t>
+      </w:r>
+      <w:r>
+        <w:rPr>
+          <w:rStyle w:val="SubtleReference"/>
+        </w:rPr>
+        <w:t xml:space="preserve"> which is attached</w:t>
+      </w:r>
+      <w:r>
+        <w:rPr>
+          <w:rStyle w:val="SubtleReference"/>
+        </w:rPr>
+        <w:t xml:space="preserve">) </w:t>
       </w:r>
     </w:p>
     <w:p>
@@ -614,16 +627,21 @@
         <w:rPr>
           <w:rStyle w:val="SubtleReference"/>
         </w:rPr>
-        <w:t xml:space="preserve"> created </w:t>
-      </w:r>
-      <w:proofErr w:type="gramStart"/>
-      <w:r>
-        <w:rPr>
-          <w:rStyle w:val="SubtleReference"/>
-        </w:rPr>
-        <w:t>earlier</w:t>
-      </w:r>
-      <w:proofErr w:type="gramEnd"/>
+        <w:t xml:space="preserve"> created earlier</w:t>
+      </w:r>
+      <w:r>
+        <w:rPr>
+          <w:rStyle w:val="SubtleReference"/>
+        </w:rPr>
+        <w:t xml:space="preserve">. The agent code is in </w:t>
+      </w:r>
+      <w:r>
+        <w:rPr>
+          <w:rStyle w:val="SubtleReference"/>
+        </w:rPr>
+        <w:lastRenderedPageBreak/>
+        <w:t>agent.py which was submitted along with this report (it was too many lines of code to use screenshots of)</w:t>
+      </w:r>
     </w:p>
     <w:p>
       <w:pPr>
@@ -640,7 +658,6 @@
         <w:rPr>
           <w:rStyle w:val="SubtleReference"/>
         </w:rPr>
-        <w:lastRenderedPageBreak/>
         <w:t xml:space="preserve">Created the map layout that would be used to show the working paths and </w:t>
       </w:r>
       <w:proofErr w:type="gramStart"/>
@@ -651,6 +668,55 @@
         <w:t>agents</w:t>
       </w:r>
       <w:proofErr w:type="gramEnd"/>
+    </w:p>
+    <w:p>
+      <w:pPr>
+        <w:pStyle w:val="ColorfulList-Accent11"/>
+        <w:ind w:left="360"/>
+        <w:rPr>
+          <w:rStyle w:val="SubtleReference"/>
+        </w:rPr>
+      </w:pPr>
+      <w:r>
+        <w:rPr>
+          <w:rStyle w:val="SubtleReference"/>
+        </w:rPr>
+        <w:drawing>
+          <wp:inline distT="0" distB="0" distL="0" distR="0" wp14:anchorId="253205FB" wp14:editId="218F2665">
+            <wp:extent cx="6116320" cy="6417945"/>
+            <wp:effectExtent l="0" t="0" r="0" b="1905"/>
+            <wp:docPr id="1524426744" name="Picture 1" descr="A screenshot of a game&#10;&#10;Description automatically generated"/>
+            <wp:cNvGraphicFramePr>
+              <a:graphicFrameLocks xmlns:a="http://schemas.openxmlformats.org/drawingml/2006/main" noChangeAspect="1"/>
+            </wp:cNvGraphicFramePr>
+            <a:graphic xmlns:a="http://schemas.openxmlformats.org/drawingml/2006/main">
+              <a:graphicData uri="http://schemas.openxmlformats.org/drawingml/2006/picture">
+                <pic:pic xmlns:pic="http://schemas.openxmlformats.org/drawingml/2006/picture">
+                  <pic:nvPicPr>
+                    <pic:cNvPr id="1524426744" name="Picture 1" descr="A screenshot of a game&#10;&#10;Description automatically generated"/>
+                    <pic:cNvPicPr/>
+                  </pic:nvPicPr>
+                  <pic:blipFill>
+                    <a:blip r:embed="rId8"/>
+                    <a:stretch>
+                      <a:fillRect/>
+                    </a:stretch>
+                  </pic:blipFill>
+                  <pic:spPr>
+                    <a:xfrm>
+                      <a:off x="0" y="0"/>
+                      <a:ext cx="6116320" cy="6417945"/>
+                    </a:xfrm>
+                    <a:prstGeom prst="rect">
+                      <a:avLst/>
+                    </a:prstGeom>
+                  </pic:spPr>
+                </pic:pic>
+              </a:graphicData>
+            </a:graphic>
+          </wp:inline>
+        </w:drawing>
+      </w:r>
     </w:p>
     <w:p>
       <w:pPr>
@@ -725,6 +791,15 @@
     <w:p>
       <w:pPr>
         <w:pStyle w:val="ColorfulList-Accent11"/>
+        <w:ind w:left="360"/>
+        <w:rPr>
+          <w:rStyle w:val="SubtleReference"/>
+        </w:rPr>
+      </w:pPr>
+    </w:p>
+    <w:p>
+      <w:pPr>
+        <w:pStyle w:val="ColorfulList-Accent11"/>
         <w:numPr>
           <w:ilvl w:val="0"/>
           <w:numId w:val="1"/>
@@ -737,6 +812,7 @@
         <w:rPr>
           <w:rStyle w:val="SubtleReference"/>
         </w:rPr>
+        <w:lastRenderedPageBreak/>
         <w:t>There is an update function in game that triggers the update function in box world. The box world one removes previous stored render</w:t>
       </w:r>
       <w:r>
@@ -800,6 +876,86 @@
           <w:rStyle w:val="SubtleReference"/>
         </w:rPr>
         <w:t>.</w:t>
+      </w:r>
+    </w:p>
+    <w:p>
+      <w:pPr>
+        <w:pStyle w:val="ListParagraph"/>
+        <w:rPr>
+          <w:rStyle w:val="SubtleReference"/>
+        </w:rPr>
+      </w:pPr>
+    </w:p>
+    <w:p>
+      <w:pPr>
+        <w:pStyle w:val="ColorfulList-Accent11"/>
+        <w:ind w:left="0"/>
+        <w:rPr>
+          <w:rStyle w:val="SubtleReference"/>
+        </w:rPr>
+      </w:pPr>
+      <w:r>
+        <w:rPr>
+          <w:rStyle w:val="SubtleReference"/>
+        </w:rPr>
+        <w:t xml:space="preserve">Box_World.py </w:t>
+      </w:r>
+      <w:proofErr w:type="gramStart"/>
+      <w:r>
+        <w:rPr>
+          <w:rStyle w:val="SubtleReference"/>
+        </w:rPr>
+        <w:t>update</w:t>
+      </w:r>
+      <w:proofErr w:type="gramEnd"/>
+    </w:p>
+    <w:p>
+      <w:pPr>
+        <w:pStyle w:val="ColorfulList-Accent11"/>
+        <w:ind w:left="360"/>
+        <w:rPr>
+          <w:rStyle w:val="SubtleReference"/>
+        </w:rPr>
+      </w:pPr>
+      <w:r>
+        <w:rPr>
+          <w:rStyle w:val="SubtleReference"/>
+        </w:rPr>
+        <w:drawing>
+          <wp:inline distT="0" distB="0" distL="0" distR="0" wp14:anchorId="6664595B" wp14:editId="46169ACF">
+            <wp:extent cx="5534797" cy="1819529"/>
+            <wp:effectExtent l="0" t="0" r="0" b="9525"/>
+            <wp:docPr id="1213982688" name="Picture 1" descr="A computer screen shot of a black screen&#10;&#10;Description automatically generated"/>
+            <wp:cNvGraphicFramePr>
+              <a:graphicFrameLocks xmlns:a="http://schemas.openxmlformats.org/drawingml/2006/main" noChangeAspect="1"/>
+            </wp:cNvGraphicFramePr>
+            <a:graphic xmlns:a="http://schemas.openxmlformats.org/drawingml/2006/main">
+              <a:graphicData uri="http://schemas.openxmlformats.org/drawingml/2006/picture">
+                <pic:pic xmlns:pic="http://schemas.openxmlformats.org/drawingml/2006/picture">
+                  <pic:nvPicPr>
+                    <pic:cNvPr id="1213982688" name="Picture 1" descr="A computer screen shot of a black screen&#10;&#10;Description automatically generated"/>
+                    <pic:cNvPicPr/>
+                  </pic:nvPicPr>
+                  <pic:blipFill>
+                    <a:blip r:embed="rId9"/>
+                    <a:stretch>
+                      <a:fillRect/>
+                    </a:stretch>
+                  </pic:blipFill>
+                  <pic:spPr>
+                    <a:xfrm>
+                      <a:off x="0" y="0"/>
+                      <a:ext cx="5534797" cy="1819529"/>
+                    </a:xfrm>
+                    <a:prstGeom prst="rect">
+                      <a:avLst/>
+                    </a:prstGeom>
+                  </pic:spPr>
+                </pic:pic>
+              </a:graphicData>
+            </a:graphic>
+          </wp:inline>
+        </w:drawing>
       </w:r>
     </w:p>
     <w:p>
@@ -897,6 +1053,78 @@
     <w:p>
       <w:pPr>
         <w:pStyle w:val="ColorfulList-Accent11"/>
+        <w:ind w:left="360"/>
+        <w:rPr>
+          <w:rStyle w:val="SubtleReference"/>
+        </w:rPr>
+      </w:pPr>
+      <w:r>
+        <w:rPr>
+          <w:rStyle w:val="SubtleReference"/>
+        </w:rPr>
+        <w:t xml:space="preserve">Agent.py </w:t>
+      </w:r>
+      <w:proofErr w:type="gramStart"/>
+      <w:r>
+        <w:rPr>
+          <w:rStyle w:val="SubtleReference"/>
+        </w:rPr>
+        <w:t>update</w:t>
+      </w:r>
+      <w:proofErr w:type="gramEnd"/>
+    </w:p>
+    <w:p>
+      <w:pPr>
+        <w:pStyle w:val="ColorfulList-Accent11"/>
+        <w:ind w:left="360"/>
+        <w:rPr>
+          <w:rStyle w:val="SubtleReference"/>
+        </w:rPr>
+      </w:pPr>
+      <w:r>
+        <w:rPr>
+          <w:rStyle w:val="SubtleReference"/>
+        </w:rPr>
+        <w:drawing>
+          <wp:inline distT="0" distB="0" distL="0" distR="0" wp14:anchorId="67F6D518" wp14:editId="5A798C18">
+            <wp:extent cx="6116320" cy="2496820"/>
+            <wp:effectExtent l="0" t="0" r="0" b="0"/>
+            <wp:docPr id="1569356424" name="Picture 1" descr="A screen shot of a computer&#10;&#10;Description automatically generated"/>
+            <wp:cNvGraphicFramePr>
+              <a:graphicFrameLocks xmlns:a="http://schemas.openxmlformats.org/drawingml/2006/main" noChangeAspect="1"/>
+            </wp:cNvGraphicFramePr>
+            <a:graphic xmlns:a="http://schemas.openxmlformats.org/drawingml/2006/main">
+              <a:graphicData uri="http://schemas.openxmlformats.org/drawingml/2006/picture">
+                <pic:pic xmlns:pic="http://schemas.openxmlformats.org/drawingml/2006/picture">
+                  <pic:nvPicPr>
+                    <pic:cNvPr id="1569356424" name="Picture 1" descr="A screen shot of a computer&#10;&#10;Description automatically generated"/>
+                    <pic:cNvPicPr/>
+                  </pic:nvPicPr>
+                  <pic:blipFill>
+                    <a:blip r:embed="rId10"/>
+                    <a:stretch>
+                      <a:fillRect/>
+                    </a:stretch>
+                  </pic:blipFill>
+                  <pic:spPr>
+                    <a:xfrm>
+                      <a:off x="0" y="0"/>
+                      <a:ext cx="6116320" cy="2496820"/>
+                    </a:xfrm>
+                    <a:prstGeom prst="rect">
+                      <a:avLst/>
+                    </a:prstGeom>
+                  </pic:spPr>
+                </pic:pic>
+              </a:graphicData>
+            </a:graphic>
+          </wp:inline>
+        </w:drawing>
+      </w:r>
+    </w:p>
+    <w:p>
+      <w:pPr>
+        <w:pStyle w:val="ColorfulList-Accent11"/>
         <w:numPr>
           <w:ilvl w:val="0"/>
           <w:numId w:val="1"/>
@@ -937,6 +1165,120 @@
     <w:p>
       <w:pPr>
         <w:pStyle w:val="ColorfulList-Accent11"/>
+        <w:ind w:left="360"/>
+        <w:rPr>
+          <w:rStyle w:val="SubtleReference"/>
+        </w:rPr>
+      </w:pPr>
+      <w:r>
+        <w:rPr>
+          <w:rStyle w:val="SubtleReference"/>
+        </w:rPr>
+        <w:lastRenderedPageBreak/>
+        <w:drawing>
+          <wp:inline distT="0" distB="0" distL="0" distR="0" wp14:anchorId="59C5DCDA" wp14:editId="71F590FC">
+            <wp:extent cx="3124636" cy="3562847"/>
+            <wp:effectExtent l="0" t="0" r="0" b="0"/>
+            <wp:docPr id="841874793" name="Picture 1" descr="A screen shot of a computer program&#10;&#10;Description automatically generated"/>
+            <wp:cNvGraphicFramePr>
+              <a:graphicFrameLocks xmlns:a="http://schemas.openxmlformats.org/drawingml/2006/main" noChangeAspect="1"/>
+            </wp:cNvGraphicFramePr>
+            <a:graphic xmlns:a="http://schemas.openxmlformats.org/drawingml/2006/main">
+              <a:graphicData uri="http://schemas.openxmlformats.org/drawingml/2006/picture">
+                <pic:pic xmlns:pic="http://schemas.openxmlformats.org/drawingml/2006/picture">
+                  <pic:nvPicPr>
+                    <pic:cNvPr id="841874793" name="Picture 1" descr="A screen shot of a computer program&#10;&#10;Description automatically generated"/>
+                    <pic:cNvPicPr/>
+                  </pic:nvPicPr>
+                  <pic:blipFill>
+                    <a:blip r:embed="rId11"/>
+                    <a:stretch>
+                      <a:fillRect/>
+                    </a:stretch>
+                  </pic:blipFill>
+                  <pic:spPr>
+                    <a:xfrm>
+                      <a:off x="0" y="0"/>
+                      <a:ext cx="3124636" cy="3562847"/>
+                    </a:xfrm>
+                    <a:prstGeom prst="rect">
+                      <a:avLst/>
+                    </a:prstGeom>
+                  </pic:spPr>
+                </pic:pic>
+              </a:graphicData>
+            </a:graphic>
+          </wp:inline>
+        </w:drawing>
+      </w:r>
+    </w:p>
+    <w:p>
+      <w:pPr>
+        <w:pStyle w:val="ColorfulList-Accent11"/>
+        <w:ind w:left="360"/>
+        <w:rPr>
+          <w:rStyle w:val="SubtleReference"/>
+        </w:rPr>
+      </w:pPr>
+      <w:r>
+        <w:rPr>
+          <w:rStyle w:val="SubtleReference"/>
+        </w:rPr>
+        <w:t>Game.py update:</w:t>
+      </w:r>
+    </w:p>
+    <w:p>
+      <w:pPr>
+        <w:pStyle w:val="ColorfulList-Accent11"/>
+        <w:ind w:left="360"/>
+        <w:rPr>
+          <w:rStyle w:val="SubtleReference"/>
+        </w:rPr>
+      </w:pPr>
+      <w:r>
+        <w:rPr>
+          <w:rStyle w:val="SubtleReference"/>
+        </w:rPr>
+        <w:drawing>
+          <wp:inline distT="0" distB="0" distL="0" distR="0" wp14:anchorId="7CC26635" wp14:editId="48D80AD8">
+            <wp:extent cx="1800476" cy="371527"/>
+            <wp:effectExtent l="0" t="0" r="0" b="9525"/>
+            <wp:docPr id="6366184" name="Picture 1"/>
+            <wp:cNvGraphicFramePr>
+              <a:graphicFrameLocks xmlns:a="http://schemas.openxmlformats.org/drawingml/2006/main" noChangeAspect="1"/>
+            </wp:cNvGraphicFramePr>
+            <a:graphic xmlns:a="http://schemas.openxmlformats.org/drawingml/2006/main">
+              <a:graphicData uri="http://schemas.openxmlformats.org/drawingml/2006/picture">
+                <pic:pic xmlns:pic="http://schemas.openxmlformats.org/drawingml/2006/picture">
+                  <pic:nvPicPr>
+                    <pic:cNvPr id="6366184" name=""/>
+                    <pic:cNvPicPr/>
+                  </pic:nvPicPr>
+                  <pic:blipFill>
+                    <a:blip r:embed="rId12"/>
+                    <a:stretch>
+                      <a:fillRect/>
+                    </a:stretch>
+                  </pic:blipFill>
+                  <pic:spPr>
+                    <a:xfrm>
+                      <a:off x="0" y="0"/>
+                      <a:ext cx="1800476" cy="371527"/>
+                    </a:xfrm>
+                    <a:prstGeom prst="rect">
+                      <a:avLst/>
+                    </a:prstGeom>
+                  </pic:spPr>
+                </pic:pic>
+              </a:graphicData>
+            </a:graphic>
+          </wp:inline>
+        </w:drawing>
+      </w:r>
+    </w:p>
+    <w:p>
+      <w:pPr>
+        <w:pStyle w:val="ColorfulList-Accent11"/>
         <w:numPr>
           <w:ilvl w:val="0"/>
           <w:numId w:val="1"/>
@@ -995,6 +1337,315 @@
     <w:p>
       <w:pPr>
         <w:pStyle w:val="ColorfulList-Accent11"/>
+        <w:ind w:left="360"/>
+        <w:rPr>
+          <w:rStyle w:val="SubtleReference"/>
+        </w:rPr>
+      </w:pPr>
+    </w:p>
+    <w:p>
+      <w:pPr>
+        <w:pStyle w:val="ColorfulList-Accent11"/>
+        <w:ind w:left="360"/>
+        <w:rPr>
+          <w:rStyle w:val="SubtleReference"/>
+        </w:rPr>
+      </w:pPr>
+    </w:p>
+    <w:p>
+      <w:pPr>
+        <w:pStyle w:val="ColorfulList-Accent11"/>
+        <w:ind w:left="360"/>
+        <w:rPr>
+          <w:rStyle w:val="SubtleReference"/>
+        </w:rPr>
+      </w:pPr>
+    </w:p>
+    <w:p>
+      <w:pPr>
+        <w:pStyle w:val="ColorfulList-Accent11"/>
+        <w:ind w:left="360"/>
+        <w:rPr>
+          <w:rStyle w:val="SubtleReference"/>
+        </w:rPr>
+      </w:pPr>
+    </w:p>
+    <w:p>
+      <w:pPr>
+        <w:pStyle w:val="ColorfulList-Accent11"/>
+        <w:ind w:left="360"/>
+        <w:rPr>
+          <w:rStyle w:val="SubtleReference"/>
+        </w:rPr>
+      </w:pPr>
+    </w:p>
+    <w:p>
+      <w:pPr>
+        <w:pStyle w:val="ColorfulList-Accent11"/>
+        <w:ind w:left="360"/>
+        <w:rPr>
+          <w:rStyle w:val="SubtleReference"/>
+        </w:rPr>
+      </w:pPr>
+    </w:p>
+    <w:p>
+      <w:pPr>
+        <w:pStyle w:val="ColorfulList-Accent11"/>
+        <w:ind w:left="360"/>
+        <w:rPr>
+          <w:rStyle w:val="SubtleReference"/>
+        </w:rPr>
+      </w:pPr>
+    </w:p>
+    <w:p>
+      <w:pPr>
+        <w:pStyle w:val="ColorfulList-Accent11"/>
+        <w:ind w:left="360"/>
+        <w:rPr>
+          <w:rStyle w:val="SubtleReference"/>
+        </w:rPr>
+      </w:pPr>
+    </w:p>
+    <w:p>
+      <w:pPr>
+        <w:pStyle w:val="ColorfulList-Accent11"/>
+        <w:ind w:left="360"/>
+        <w:rPr>
+          <w:rStyle w:val="SubtleReference"/>
+        </w:rPr>
+      </w:pPr>
+    </w:p>
+    <w:p>
+      <w:pPr>
+        <w:pStyle w:val="ColorfulList-Accent11"/>
+        <w:ind w:left="360"/>
+        <w:rPr>
+          <w:rStyle w:val="SubtleReference"/>
+        </w:rPr>
+      </w:pPr>
+    </w:p>
+    <w:p>
+      <w:pPr>
+        <w:pStyle w:val="ColorfulList-Accent11"/>
+        <w:ind w:left="360"/>
+        <w:rPr>
+          <w:rStyle w:val="SubtleReference"/>
+        </w:rPr>
+      </w:pPr>
+    </w:p>
+    <w:p>
+      <w:pPr>
+        <w:pStyle w:val="ColorfulList-Accent11"/>
+        <w:ind w:left="360"/>
+        <w:rPr>
+          <w:rStyle w:val="SubtleReference"/>
+        </w:rPr>
+      </w:pPr>
+    </w:p>
+    <w:p>
+      <w:pPr>
+        <w:pStyle w:val="ColorfulList-Accent11"/>
+        <w:ind w:left="360"/>
+        <w:rPr>
+          <w:rStyle w:val="SubtleReference"/>
+        </w:rPr>
+      </w:pPr>
+    </w:p>
+    <w:p>
+      <w:pPr>
+        <w:pStyle w:val="ColorfulList-Accent11"/>
+        <w:ind w:left="360"/>
+        <w:rPr>
+          <w:rStyle w:val="SubtleReference"/>
+        </w:rPr>
+      </w:pPr>
+    </w:p>
+    <w:p>
+      <w:pPr>
+        <w:pStyle w:val="ColorfulList-Accent11"/>
+        <w:ind w:left="360"/>
+        <w:rPr>
+          <w:rStyle w:val="SubtleReference"/>
+        </w:rPr>
+      </w:pPr>
+    </w:p>
+    <w:p>
+      <w:pPr>
+        <w:pStyle w:val="ColorfulList-Accent11"/>
+        <w:ind w:left="360"/>
+        <w:rPr>
+          <w:rStyle w:val="SubtleReference"/>
+        </w:rPr>
+      </w:pPr>
+    </w:p>
+    <w:p>
+      <w:pPr>
+        <w:pStyle w:val="ColorfulList-Accent11"/>
+        <w:ind w:left="360"/>
+        <w:rPr>
+          <w:rStyle w:val="SubtleReference"/>
+        </w:rPr>
+      </w:pPr>
+    </w:p>
+    <w:p>
+      <w:pPr>
+        <w:pStyle w:val="ColorfulList-Accent11"/>
+        <w:ind w:left="360"/>
+        <w:rPr>
+          <w:rStyle w:val="SubtleReference"/>
+        </w:rPr>
+      </w:pPr>
+    </w:p>
+    <w:p>
+      <w:pPr>
+        <w:pStyle w:val="ColorfulList-Accent11"/>
+        <w:ind w:left="360"/>
+        <w:rPr>
+          <w:rStyle w:val="SubtleReference"/>
+        </w:rPr>
+      </w:pPr>
+    </w:p>
+    <w:p>
+      <w:pPr>
+        <w:pStyle w:val="ColorfulList-Accent11"/>
+        <w:ind w:left="360"/>
+        <w:rPr>
+          <w:rStyle w:val="SubtleReference"/>
+        </w:rPr>
+      </w:pPr>
+    </w:p>
+    <w:p>
+      <w:pPr>
+        <w:pStyle w:val="ColorfulList-Accent11"/>
+        <w:ind w:left="360"/>
+        <w:rPr>
+          <w:rStyle w:val="SubtleReference"/>
+        </w:rPr>
+      </w:pPr>
+      <w:r>
+        <w:rPr>
+          <w:rStyle w:val="SubtleReference"/>
+        </w:rPr>
+        <w:lastRenderedPageBreak/>
+        <w:t>Box_world.py:</w:t>
+      </w:r>
+    </w:p>
+    <w:p>
+      <w:pPr>
+        <w:pStyle w:val="ColorfulList-Accent11"/>
+        <w:ind w:left="360"/>
+        <w:rPr>
+          <w:rStyle w:val="SubtleReference"/>
+        </w:rPr>
+      </w:pPr>
+      <w:r>
+        <w:rPr>
+          <w:rStyle w:val="SubtleReference"/>
+        </w:rPr>
+        <w:drawing>
+          <wp:inline distT="0" distB="0" distL="0" distR="0" wp14:anchorId="4957E7C4" wp14:editId="153EEB15">
+            <wp:extent cx="5734850" cy="4810796"/>
+            <wp:effectExtent l="0" t="0" r="0" b="8890"/>
+            <wp:docPr id="161330124" name="Picture 1" descr="A screen shot of a computer program&#10;&#10;Description automatically generated"/>
+            <wp:cNvGraphicFramePr>
+              <a:graphicFrameLocks xmlns:a="http://schemas.openxmlformats.org/drawingml/2006/main" noChangeAspect="1"/>
+            </wp:cNvGraphicFramePr>
+            <a:graphic xmlns:a="http://schemas.openxmlformats.org/drawingml/2006/main">
+              <a:graphicData uri="http://schemas.openxmlformats.org/drawingml/2006/picture">
+                <pic:pic xmlns:pic="http://schemas.openxmlformats.org/drawingml/2006/picture">
+                  <pic:nvPicPr>
+                    <pic:cNvPr id="161330124" name="Picture 1" descr="A screen shot of a computer program&#10;&#10;Description automatically generated"/>
+                    <pic:cNvPicPr/>
+                  </pic:nvPicPr>
+                  <pic:blipFill>
+                    <a:blip r:embed="rId13"/>
+                    <a:stretch>
+                      <a:fillRect/>
+                    </a:stretch>
+                  </pic:blipFill>
+                  <pic:spPr>
+                    <a:xfrm>
+                      <a:off x="0" y="0"/>
+                      <a:ext cx="5734850" cy="4810796"/>
+                    </a:xfrm>
+                    <a:prstGeom prst="rect">
+                      <a:avLst/>
+                    </a:prstGeom>
+                  </pic:spPr>
+                </pic:pic>
+              </a:graphicData>
+            </a:graphic>
+          </wp:inline>
+        </w:drawing>
+      </w:r>
+    </w:p>
+    <w:p>
+      <w:pPr>
+        <w:pStyle w:val="ColorfulList-Accent11"/>
+        <w:ind w:left="0"/>
+        <w:rPr>
+          <w:rStyle w:val="SubtleReference"/>
+        </w:rPr>
+      </w:pPr>
+      <w:r>
+        <w:rPr>
+          <w:rStyle w:val="SubtleReference"/>
+        </w:rPr>
+        <w:t>Agent.py:</w:t>
+      </w:r>
+    </w:p>
+    <w:p>
+      <w:pPr>
+        <w:pStyle w:val="ColorfulList-Accent11"/>
+        <w:ind w:left="0"/>
+        <w:rPr>
+          <w:rStyle w:val="SubtleReference"/>
+        </w:rPr>
+      </w:pPr>
+      <w:r>
+        <w:rPr>
+          <w:rStyle w:val="SubtleReference"/>
+        </w:rPr>
+        <w:drawing>
+          <wp:inline distT="0" distB="0" distL="0" distR="0" wp14:anchorId="0FD19352" wp14:editId="7B678F63">
+            <wp:extent cx="1695687" cy="619211"/>
+            <wp:effectExtent l="0" t="0" r="0" b="0"/>
+            <wp:docPr id="621427149" name="Picture 1" descr="A computer code with white text&#10;&#10;Description automatically generated with medium confidence"/>
+            <wp:cNvGraphicFramePr>
+              <a:graphicFrameLocks xmlns:a="http://schemas.openxmlformats.org/drawingml/2006/main" noChangeAspect="1"/>
+            </wp:cNvGraphicFramePr>
+            <a:graphic xmlns:a="http://schemas.openxmlformats.org/drawingml/2006/main">
+              <a:graphicData uri="http://schemas.openxmlformats.org/drawingml/2006/picture">
+                <pic:pic xmlns:pic="http://schemas.openxmlformats.org/drawingml/2006/picture">
+                  <pic:nvPicPr>
+                    <pic:cNvPr id="621427149" name="Picture 1" descr="A computer code with white text&#10;&#10;Description automatically generated with medium confidence"/>
+                    <pic:cNvPicPr/>
+                  </pic:nvPicPr>
+                  <pic:blipFill>
+                    <a:blip r:embed="rId14"/>
+                    <a:stretch>
+                      <a:fillRect/>
+                    </a:stretch>
+                  </pic:blipFill>
+                  <pic:spPr>
+                    <a:xfrm>
+                      <a:off x="0" y="0"/>
+                      <a:ext cx="1695687" cy="619211"/>
+                    </a:xfrm>
+                    <a:prstGeom prst="rect">
+                      <a:avLst/>
+                    </a:prstGeom>
+                  </pic:spPr>
+                </pic:pic>
+              </a:graphicData>
+            </a:graphic>
+          </wp:inline>
+        </w:drawing>
+      </w:r>
+    </w:p>
+    <w:p>
+      <w:pPr>
+        <w:pStyle w:val="ColorfulList-Accent11"/>
         <w:numPr>
           <w:ilvl w:val="0"/>
           <w:numId w:val="1"/>
@@ -1172,6 +1823,7 @@
         <w:rPr>
           <w:rStyle w:val="SubtleReference"/>
         </w:rPr>
+        <w:lastRenderedPageBreak/>
         <w:t xml:space="preserve">This deliverable was </w:t>
       </w:r>
       <w:r>
@@ -1213,241 +1865,503 @@
         <w:rPr>
           <w:rStyle w:val="SubtleReference"/>
         </w:rPr>
+        <w:t xml:space="preserve">For deliverable 2, each agent had a </w:t>
+      </w:r>
+      <w:proofErr w:type="spellStart"/>
+      <w:r>
+        <w:rPr>
+          <w:rStyle w:val="SubtleReference"/>
+        </w:rPr>
+        <w:t>reset</w:t>
+      </w:r>
+      <w:r>
+        <w:rPr>
+          <w:rStyle w:val="SubtleReference"/>
+        </w:rPr>
+        <w:t>_navgraph</w:t>
+      </w:r>
+      <w:proofErr w:type="spellEnd"/>
+      <w:r>
+        <w:rPr>
+          <w:rStyle w:val="SubtleReference"/>
+        </w:rPr>
+        <w:t xml:space="preserve"> and </w:t>
+      </w:r>
+      <w:proofErr w:type="spellStart"/>
+      <w:r>
+        <w:rPr>
+          <w:rStyle w:val="SubtleReference"/>
+        </w:rPr>
+        <w:t>path_plan</w:t>
+      </w:r>
+      <w:proofErr w:type="spellEnd"/>
+      <w:r>
+        <w:rPr>
+          <w:rStyle w:val="SubtleReference"/>
+        </w:rPr>
+        <w:t xml:space="preserve"> fu</w:t>
+      </w:r>
+      <w:r>
+        <w:rPr>
+          <w:rStyle w:val="SubtleReference"/>
+        </w:rPr>
+        <w:t xml:space="preserve">nction </w:t>
+      </w:r>
+      <w:proofErr w:type="gramStart"/>
+      <w:r>
+        <w:rPr>
+          <w:rStyle w:val="SubtleReference"/>
+        </w:rPr>
+        <w:t>in order to</w:t>
+      </w:r>
+      <w:proofErr w:type="gramEnd"/>
+      <w:r>
+        <w:rPr>
+          <w:rStyle w:val="SubtleReference"/>
+        </w:rPr>
+        <w:t xml:space="preserve"> split the load and allow agents to plan their own path. This was needed as it allows for multiple different agents to start at different points or use different terrain costs enabling dynamic path planning.</w:t>
+      </w:r>
+    </w:p>
+    <w:p>
+      <w:pPr>
+        <w:pStyle w:val="ColorfulList-Accent11"/>
+        <w:ind w:left="0"/>
+        <w:rPr>
+          <w:rStyle w:val="SubtleReference"/>
+        </w:rPr>
+      </w:pPr>
+      <w:r>
+        <w:rPr>
+          <w:rStyle w:val="SubtleReference"/>
+        </w:rPr>
+        <w:t>For deliverable 3, each agent uses its update function to set a render position each time a frame is needed. This allows the moving agents needed by the topic.</w:t>
+      </w:r>
+    </w:p>
+    <w:p>
+      <w:pPr>
+        <w:pStyle w:val="ColorfulList-Accent11"/>
+        <w:ind w:left="0"/>
+        <w:rPr>
+          <w:rStyle w:val="SubtleReference"/>
+        </w:rPr>
+      </w:pPr>
+    </w:p>
+    <w:p>
+      <w:pPr>
+        <w:pStyle w:val="ColorfulList-Accent11"/>
+        <w:ind w:left="0"/>
+        <w:rPr>
+          <w:rStyle w:val="SubtleReference"/>
+        </w:rPr>
+      </w:pPr>
+      <w:r>
+        <w:rPr>
+          <w:rStyle w:val="SubtleReference"/>
+        </w:rPr>
+        <w:t xml:space="preserve">For deliverable 4, each agent was given different </w:t>
+      </w:r>
+      <w:proofErr w:type="spellStart"/>
+      <w:r>
+        <w:rPr>
+          <w:rStyle w:val="SubtleReference"/>
+        </w:rPr>
+        <w:t>box_types</w:t>
+      </w:r>
+      <w:proofErr w:type="spellEnd"/>
+      <w:r>
+        <w:rPr>
+          <w:rStyle w:val="SubtleReference"/>
+        </w:rPr>
+        <w:t xml:space="preserve"> (this was done in the </w:t>
+      </w:r>
+      <w:proofErr w:type="spellStart"/>
+      <w:r>
+        <w:rPr>
+          <w:rStyle w:val="SubtleReference"/>
+        </w:rPr>
+        <w:t>init</w:t>
+      </w:r>
+      <w:proofErr w:type="spellEnd"/>
+      <w:r>
+        <w:rPr>
+          <w:rStyle w:val="SubtleReference"/>
+        </w:rPr>
+        <w:t xml:space="preserve"> of </w:t>
+      </w:r>
+      <w:proofErr w:type="spellStart"/>
+      <w:r>
+        <w:rPr>
+          <w:rStyle w:val="SubtleReference"/>
+        </w:rPr>
+        <w:t>box_World</w:t>
+      </w:r>
+      <w:proofErr w:type="spellEnd"/>
+      <w:r>
+        <w:rPr>
+          <w:rStyle w:val="SubtleReference"/>
+        </w:rPr>
+        <w:t xml:space="preserve"> in the </w:t>
+      </w:r>
+      <w:proofErr w:type="gramStart"/>
+      <w:r>
+        <w:rPr>
+          <w:rStyle w:val="SubtleReference"/>
+        </w:rPr>
+        <w:t>agents</w:t>
+      </w:r>
+      <w:proofErr w:type="gramEnd"/>
+      <w:r>
+        <w:rPr>
+          <w:rStyle w:val="SubtleReference"/>
+        </w:rPr>
+        <w:t xml:space="preserve"> variable) enabling differing path planning to demonstrate the dynamic environment better.</w:t>
+      </w:r>
+    </w:p>
+    <w:p>
+      <w:pPr>
+        <w:pStyle w:val="ColorfulList-Accent11"/>
+        <w:ind w:left="0"/>
+        <w:rPr>
+          <w:rStyle w:val="SubtleReference"/>
+        </w:rPr>
+      </w:pPr>
+    </w:p>
+    <w:p>
+      <w:pPr>
+        <w:pStyle w:val="ColorfulList-Accent11"/>
+        <w:ind w:left="0"/>
+        <w:rPr>
+          <w:rStyle w:val="SubtleReference"/>
+        </w:rPr>
+      </w:pPr>
+      <w:r>
+        <w:rPr>
+          <w:rStyle w:val="SubtleReference"/>
+        </w:rPr>
+        <w:t xml:space="preserve">I had some difficulty with using </w:t>
+      </w:r>
+      <w:proofErr w:type="spellStart"/>
+      <w:r>
+        <w:rPr>
+          <w:rStyle w:val="SubtleReference"/>
+        </w:rPr>
+        <w:t>pyglets</w:t>
+      </w:r>
+      <w:proofErr w:type="spellEnd"/>
+      <w:r>
+        <w:rPr>
+          <w:rStyle w:val="SubtleReference"/>
+        </w:rPr>
+        <w:t xml:space="preserve"> clock function with how I had setup the agents and update methods, this is why the update function is called in the </w:t>
+      </w:r>
+      <w:proofErr w:type="spellStart"/>
+      <w:r>
+        <w:rPr>
+          <w:rStyle w:val="SubtleReference"/>
+        </w:rPr>
+        <w:t>on_draw</w:t>
+      </w:r>
+      <w:proofErr w:type="spellEnd"/>
+      <w:r>
+        <w:rPr>
+          <w:rStyle w:val="SubtleReference"/>
+        </w:rPr>
+        <w:t xml:space="preserve"> as that is called every </w:t>
+      </w:r>
+      <w:proofErr w:type="gramStart"/>
+      <w:r>
+        <w:rPr>
+          <w:rStyle w:val="SubtleReference"/>
+        </w:rPr>
+        <w:t>frame</w:t>
+      </w:r>
+      <w:proofErr w:type="gramEnd"/>
+      <w:r>
+        <w:rPr>
+          <w:rStyle w:val="SubtleReference"/>
+        </w:rPr>
+        <w:t xml:space="preserve"> </w:t>
+      </w:r>
+      <w:r>
+        <w:rPr>
+          <w:rStyle w:val="SubtleReference"/>
+        </w:rPr>
+        <w:t xml:space="preserve">so the movement is updated every frame. This can cause some minor issues around smooth movement as depending on how well the program is running its frame rate can dip down to 30 initially (at least on my machine) so the movement is not completely </w:t>
+      </w:r>
+      <w:proofErr w:type="gramStart"/>
+      <w:r>
+        <w:rPr>
+          <w:rStyle w:val="SubtleReference"/>
+        </w:rPr>
+        <w:t>smooth</w:t>
+      </w:r>
+      <w:proofErr w:type="gramEnd"/>
+    </w:p>
+    <w:p>
+      <w:pPr>
+        <w:pStyle w:val="ColorfulList-Accent11"/>
+        <w:ind w:left="0"/>
+        <w:rPr>
+          <w:rStyle w:val="SubtleReference"/>
+        </w:rPr>
+      </w:pPr>
+    </w:p>
+    <w:p>
+      <w:pPr>
+        <w:pStyle w:val="ColorfulList-Accent11"/>
+        <w:ind w:left="0"/>
+        <w:rPr>
+          <w:rStyle w:val="SubtleReference"/>
+        </w:rPr>
+      </w:pPr>
+    </w:p>
+    <w:p>
+      <w:pPr>
+        <w:pStyle w:val="ColorfulList-Accent11"/>
+        <w:ind w:left="0"/>
+        <w:rPr>
+          <w:rStyle w:val="SubtleReference"/>
+        </w:rPr>
+      </w:pPr>
+    </w:p>
+    <w:p>
+      <w:pPr>
+        <w:pStyle w:val="ColorfulList-Accent11"/>
+        <w:ind w:left="0"/>
+        <w:rPr>
+          <w:rStyle w:val="SubtleReference"/>
+        </w:rPr>
+      </w:pPr>
+    </w:p>
+    <w:p>
+      <w:pPr>
+        <w:pStyle w:val="ColorfulList-Accent11"/>
+        <w:ind w:left="0"/>
+        <w:rPr>
+          <w:rStyle w:val="SubtleReference"/>
+        </w:rPr>
+      </w:pPr>
+    </w:p>
+    <w:p>
+      <w:pPr>
+        <w:pStyle w:val="ColorfulList-Accent11"/>
+        <w:ind w:left="0"/>
+        <w:rPr>
+          <w:rStyle w:val="SubtleReference"/>
+        </w:rPr>
+      </w:pPr>
+    </w:p>
+    <w:p>
+      <w:pPr>
+        <w:pStyle w:val="ColorfulList-Accent11"/>
+        <w:ind w:left="0"/>
+        <w:rPr>
+          <w:rStyle w:val="SubtleReference"/>
+        </w:rPr>
+      </w:pPr>
+    </w:p>
+    <w:p>
+      <w:pPr>
+        <w:pStyle w:val="ColorfulList-Accent11"/>
+        <w:ind w:left="0"/>
+        <w:rPr>
+          <w:rStyle w:val="SubtleReference"/>
+        </w:rPr>
+      </w:pPr>
+    </w:p>
+    <w:p>
+      <w:pPr>
+        <w:pStyle w:val="ColorfulList-Accent11"/>
+        <w:ind w:left="0"/>
+        <w:rPr>
+          <w:rStyle w:val="SubtleReference"/>
+        </w:rPr>
+      </w:pPr>
+    </w:p>
+    <w:p>
+      <w:pPr>
+        <w:pStyle w:val="ColorfulList-Accent11"/>
+        <w:ind w:left="0"/>
+        <w:rPr>
+          <w:rStyle w:val="SubtleReference"/>
+        </w:rPr>
+      </w:pPr>
+    </w:p>
+    <w:p>
+      <w:pPr>
+        <w:pStyle w:val="ColorfulList-Accent11"/>
+        <w:ind w:left="0"/>
+        <w:rPr>
+          <w:rStyle w:val="SubtleReference"/>
+        </w:rPr>
+      </w:pPr>
+    </w:p>
+    <w:p>
+      <w:pPr>
+        <w:pStyle w:val="ColorfulList-Accent11"/>
+        <w:ind w:left="0"/>
+        <w:rPr>
+          <w:rStyle w:val="SubtleReference"/>
+        </w:rPr>
+      </w:pPr>
+    </w:p>
+    <w:p>
+      <w:pPr>
+        <w:pStyle w:val="ColorfulList-Accent11"/>
+        <w:ind w:left="0"/>
+        <w:rPr>
+          <w:rStyle w:val="SubtleReference"/>
+        </w:rPr>
+      </w:pPr>
+    </w:p>
+    <w:p>
+      <w:pPr>
+        <w:pStyle w:val="ColorfulList-Accent11"/>
+        <w:ind w:left="0"/>
+        <w:rPr>
+          <w:rStyle w:val="SubtleReference"/>
+        </w:rPr>
+      </w:pPr>
+    </w:p>
+    <w:p>
+      <w:pPr>
+        <w:pStyle w:val="ColorfulList-Accent11"/>
+        <w:ind w:left="0"/>
+        <w:rPr>
+          <w:rStyle w:val="SubtleReference"/>
+        </w:rPr>
+      </w:pPr>
+    </w:p>
+    <w:p>
+      <w:pPr>
+        <w:pStyle w:val="ColorfulList-Accent11"/>
+        <w:ind w:left="0"/>
+        <w:rPr>
+          <w:rStyle w:val="SubtleReference"/>
+        </w:rPr>
+      </w:pPr>
+    </w:p>
+    <w:p>
+      <w:pPr>
+        <w:pStyle w:val="ColorfulList-Accent11"/>
+        <w:ind w:left="0"/>
+        <w:rPr>
+          <w:rStyle w:val="SubtleReference"/>
+        </w:rPr>
+      </w:pPr>
+    </w:p>
+    <w:p>
+      <w:pPr>
+        <w:pStyle w:val="ColorfulList-Accent11"/>
+        <w:ind w:left="0"/>
+        <w:rPr>
+          <w:rStyle w:val="SubtleReference"/>
+        </w:rPr>
+      </w:pPr>
+    </w:p>
+    <w:p>
+      <w:pPr>
+        <w:pStyle w:val="ColorfulList-Accent11"/>
+        <w:ind w:left="0"/>
+        <w:rPr>
+          <w:rStyle w:val="SubtleReference"/>
+        </w:rPr>
+      </w:pPr>
+    </w:p>
+    <w:p>
+      <w:pPr>
+        <w:pStyle w:val="ColorfulList-Accent11"/>
+        <w:ind w:left="0"/>
+        <w:rPr>
+          <w:rStyle w:val="SubtleReference"/>
+        </w:rPr>
+      </w:pPr>
+    </w:p>
+    <w:p>
+      <w:pPr>
+        <w:pStyle w:val="ColorfulList-Accent11"/>
+        <w:ind w:left="0"/>
+        <w:rPr>
+          <w:rStyle w:val="SubtleReference"/>
+        </w:rPr>
+      </w:pPr>
+    </w:p>
+    <w:p>
+      <w:pPr>
+        <w:pStyle w:val="ColorfulList-Accent11"/>
+        <w:ind w:left="0"/>
+        <w:rPr>
+          <w:rStyle w:val="SubtleReference"/>
+        </w:rPr>
+      </w:pPr>
+    </w:p>
+    <w:p>
+      <w:pPr>
+        <w:pStyle w:val="ColorfulList-Accent11"/>
+        <w:ind w:left="0"/>
+        <w:rPr>
+          <w:rStyle w:val="SubtleReference"/>
+        </w:rPr>
+      </w:pPr>
+      <w:r>
+        <w:rPr>
+          <w:rStyle w:val="SubtleReference"/>
+        </w:rPr>
         <w:lastRenderedPageBreak/>
-        <w:t xml:space="preserve">For deliverable 2, each agent had a </w:t>
-      </w:r>
-      <w:proofErr w:type="spellStart"/>
-      <w:r>
-        <w:rPr>
-          <w:rStyle w:val="SubtleReference"/>
-        </w:rPr>
-        <w:t>reset</w:t>
-      </w:r>
-      <w:r>
-        <w:rPr>
-          <w:rStyle w:val="SubtleReference"/>
-        </w:rPr>
-        <w:t>_navgraph</w:t>
-      </w:r>
-      <w:proofErr w:type="spellEnd"/>
-      <w:r>
-        <w:rPr>
-          <w:rStyle w:val="SubtleReference"/>
-        </w:rPr>
-        <w:t xml:space="preserve"> and </w:t>
-      </w:r>
-      <w:proofErr w:type="spellStart"/>
-      <w:r>
-        <w:rPr>
-          <w:rStyle w:val="SubtleReference"/>
-        </w:rPr>
-        <w:t>path_plan</w:t>
-      </w:r>
-      <w:proofErr w:type="spellEnd"/>
-      <w:r>
-        <w:rPr>
-          <w:rStyle w:val="SubtleReference"/>
-        </w:rPr>
-        <w:t xml:space="preserve"> fu</w:t>
-      </w:r>
-      <w:r>
-        <w:rPr>
-          <w:rStyle w:val="SubtleReference"/>
-        </w:rPr>
-        <w:t xml:space="preserve">nction </w:t>
-      </w:r>
-      <w:proofErr w:type="gramStart"/>
-      <w:r>
-        <w:rPr>
-          <w:rStyle w:val="SubtleReference"/>
-        </w:rPr>
-        <w:t>in order to</w:t>
-      </w:r>
-      <w:proofErr w:type="gramEnd"/>
-      <w:r>
-        <w:rPr>
-          <w:rStyle w:val="SubtleReference"/>
-        </w:rPr>
-        <w:t xml:space="preserve"> split the load and allow agents to plan their own path. This was needed as it allows for multiple different agents to start at different points or use different terrain costs enabling dynamic path planning.</w:t>
-      </w:r>
-    </w:p>
-    <w:p>
-      <w:pPr>
-        <w:pStyle w:val="ColorfulList-Accent11"/>
-        <w:ind w:left="0"/>
-        <w:rPr>
-          <w:rStyle w:val="SubtleReference"/>
-        </w:rPr>
-      </w:pPr>
-      <w:r>
-        <w:rPr>
-          <w:rStyle w:val="SubtleReference"/>
-        </w:rPr>
-        <w:t>For deliverable 3, each agent uses its update function to set a render position each time a frame is needed. This allows the moving agents needed by the topic.</w:t>
-      </w:r>
-    </w:p>
-    <w:p>
-      <w:pPr>
-        <w:pStyle w:val="ColorfulList-Accent11"/>
-        <w:ind w:left="0"/>
-        <w:rPr>
-          <w:rStyle w:val="SubtleReference"/>
-        </w:rPr>
-      </w:pPr>
-    </w:p>
-    <w:p>
-      <w:pPr>
-        <w:pStyle w:val="ColorfulList-Accent11"/>
-        <w:ind w:left="0"/>
-        <w:rPr>
-          <w:rStyle w:val="SubtleReference"/>
-        </w:rPr>
-      </w:pPr>
-      <w:r>
-        <w:rPr>
-          <w:rStyle w:val="SubtleReference"/>
-        </w:rPr>
-        <w:t xml:space="preserve">For deliverable 4, each agent was given different </w:t>
-      </w:r>
-      <w:proofErr w:type="spellStart"/>
-      <w:r>
-        <w:rPr>
-          <w:rStyle w:val="SubtleReference"/>
-        </w:rPr>
-        <w:t>box_types</w:t>
-      </w:r>
-      <w:proofErr w:type="spellEnd"/>
-      <w:r>
-        <w:rPr>
-          <w:rStyle w:val="SubtleReference"/>
-        </w:rPr>
-        <w:t xml:space="preserve"> (this was done in the </w:t>
-      </w:r>
-      <w:proofErr w:type="spellStart"/>
-      <w:r>
-        <w:rPr>
-          <w:rStyle w:val="SubtleReference"/>
-        </w:rPr>
-        <w:t>init</w:t>
-      </w:r>
-      <w:proofErr w:type="spellEnd"/>
-      <w:r>
-        <w:rPr>
-          <w:rStyle w:val="SubtleReference"/>
-        </w:rPr>
-        <w:t xml:space="preserve"> of </w:t>
-      </w:r>
-      <w:proofErr w:type="spellStart"/>
-      <w:r>
-        <w:rPr>
-          <w:rStyle w:val="SubtleReference"/>
-        </w:rPr>
-        <w:t>box_World</w:t>
-      </w:r>
-      <w:proofErr w:type="spellEnd"/>
-      <w:r>
-        <w:rPr>
-          <w:rStyle w:val="SubtleReference"/>
-        </w:rPr>
-        <w:t xml:space="preserve"> in the </w:t>
-      </w:r>
-      <w:proofErr w:type="gramStart"/>
-      <w:r>
-        <w:rPr>
-          <w:rStyle w:val="SubtleReference"/>
-        </w:rPr>
-        <w:t>agents</w:t>
-      </w:r>
-      <w:proofErr w:type="gramEnd"/>
-      <w:r>
-        <w:rPr>
-          <w:rStyle w:val="SubtleReference"/>
-        </w:rPr>
-        <w:t xml:space="preserve"> variable) enabling differing path planning to demonstrate the dynamic environment better.</w:t>
-      </w:r>
-    </w:p>
-    <w:p>
-      <w:pPr>
-        <w:pStyle w:val="ColorfulList-Accent11"/>
-        <w:ind w:left="0"/>
-        <w:rPr>
-          <w:rStyle w:val="SubtleReference"/>
-        </w:rPr>
-      </w:pPr>
-    </w:p>
-    <w:p>
-      <w:pPr>
-        <w:pStyle w:val="ColorfulList-Accent11"/>
-        <w:ind w:left="0"/>
-        <w:rPr>
-          <w:rStyle w:val="SubtleReference"/>
-        </w:rPr>
-      </w:pPr>
-      <w:r>
-        <w:rPr>
-          <w:rStyle w:val="SubtleReference"/>
-        </w:rPr>
-        <w:t xml:space="preserve">I had some difficulty with using </w:t>
-      </w:r>
-      <w:proofErr w:type="spellStart"/>
-      <w:r>
-        <w:rPr>
-          <w:rStyle w:val="SubtleReference"/>
-        </w:rPr>
-        <w:t>pyglets</w:t>
-      </w:r>
-      <w:proofErr w:type="spellEnd"/>
-      <w:r>
-        <w:rPr>
-          <w:rStyle w:val="SubtleReference"/>
-        </w:rPr>
-        <w:t xml:space="preserve"> clock function with how I had setup the agents and update methods, this is why the update function is called in the </w:t>
-      </w:r>
-      <w:proofErr w:type="spellStart"/>
-      <w:r>
-        <w:rPr>
-          <w:rStyle w:val="SubtleReference"/>
-        </w:rPr>
-        <w:t>on_draw</w:t>
-      </w:r>
-      <w:proofErr w:type="spellEnd"/>
-      <w:r>
-        <w:rPr>
-          <w:rStyle w:val="SubtleReference"/>
-        </w:rPr>
-        <w:t xml:space="preserve"> as that is called every </w:t>
-      </w:r>
-      <w:proofErr w:type="gramStart"/>
-      <w:r>
-        <w:rPr>
-          <w:rStyle w:val="SubtleReference"/>
-        </w:rPr>
-        <w:t>frame</w:t>
-      </w:r>
-      <w:proofErr w:type="gramEnd"/>
-      <w:r>
-        <w:rPr>
-          <w:rStyle w:val="SubtleReference"/>
-        </w:rPr>
-        <w:t xml:space="preserve"> </w:t>
-      </w:r>
-      <w:r>
-        <w:rPr>
-          <w:rStyle w:val="SubtleReference"/>
-        </w:rPr>
-        <w:t xml:space="preserve">so the movement is updated every frame. This can cause some minor issues around smooth movement as depending on how well the program is running its frame rate can dip down to 30 initially (at least on my machine) so the movement is not completely </w:t>
-      </w:r>
-      <w:proofErr w:type="gramStart"/>
-      <w:r>
-        <w:rPr>
-          <w:rStyle w:val="SubtleReference"/>
-        </w:rPr>
-        <w:t>smooth</w:t>
-      </w:r>
-      <w:proofErr w:type="gramEnd"/>
+        <w:t>Running map:</w:t>
+      </w:r>
+    </w:p>
+    <w:p>
+      <w:pPr>
+        <w:pStyle w:val="ColorfulList-Accent11"/>
+        <w:ind w:left="0"/>
+        <w:rPr>
+          <w:rStyle w:val="SubtleReference"/>
+        </w:rPr>
+      </w:pPr>
+      <w:r>
+        <w:rPr>
+          <w:rStyle w:val="SubtleReference"/>
+        </w:rPr>
+        <w:drawing>
+          <wp:inline distT="0" distB="0" distL="0" distR="0" wp14:anchorId="21C67DB5" wp14:editId="2BC1D821">
+            <wp:extent cx="6116320" cy="6304280"/>
+            <wp:effectExtent l="0" t="0" r="0" b="1270"/>
+            <wp:docPr id="663818811" name="Picture 1" descr="A screenshot of a computer screen&#10;&#10;Description automatically generated"/>
+            <wp:cNvGraphicFramePr>
+              <a:graphicFrameLocks xmlns:a="http://schemas.openxmlformats.org/drawingml/2006/main" noChangeAspect="1"/>
+            </wp:cNvGraphicFramePr>
+            <a:graphic xmlns:a="http://schemas.openxmlformats.org/drawingml/2006/main">
+              <a:graphicData uri="http://schemas.openxmlformats.org/drawingml/2006/picture">
+                <pic:pic xmlns:pic="http://schemas.openxmlformats.org/drawingml/2006/picture">
+                  <pic:nvPicPr>
+                    <pic:cNvPr id="663818811" name="Picture 1" descr="A screenshot of a computer screen&#10;&#10;Description automatically generated"/>
+                    <pic:cNvPicPr/>
+                  </pic:nvPicPr>
+                  <pic:blipFill>
+                    <a:blip r:embed="rId15"/>
+                    <a:stretch>
+                      <a:fillRect/>
+                    </a:stretch>
+                  </pic:blipFill>
+                  <pic:spPr>
+                    <a:xfrm>
+                      <a:off x="0" y="0"/>
+                      <a:ext cx="6116320" cy="6304280"/>
+                    </a:xfrm>
+                    <a:prstGeom prst="rect">
+                      <a:avLst/>
+                    </a:prstGeom>
+                  </pic:spPr>
+                </pic:pic>
+              </a:graphicData>
+            </a:graphic>
+          </wp:inline>
+        </w:drawing>
+      </w:r>
     </w:p>
     <w:sectPr>
-      <w:headerReference w:type="default" r:id="rId8"/>
+      <w:headerReference w:type="default" r:id="rId16"/>
       <w:pgSz w:w="11900" w:h="16840"/>
       <w:pgMar w:top="1440" w:right="1134" w:bottom="1440" w:left="1134" w:header="709" w:footer="709" w:gutter="0"/>
       <w:cols w:space="708"/>
@@ -1528,7 +2442,7 @@
       <w:rPr>
         <w:noProof/>
       </w:rPr>
-      <w:t>16/05/24</w:t>
+      <w:t>24/05/24</w:t>
     </w:r>
     <w:r>
       <w:fldChar w:fldCharType="end"/>
@@ -2304,6 +3218,17 @@
       <w:color w:val="5B9BD5" w:themeColor="accent1"/>
     </w:rPr>
   </w:style>
+  <w:style w:type="paragraph" w:styleId="ListParagraph">
+    <w:name w:val="List Paragraph"/>
+    <w:basedOn w:val="Normal"/>
+    <w:uiPriority w:val="72"/>
+    <w:qFormat/>
+    <w:rsid w:val="005F2367"/>
+    <w:pPr>
+      <w:ind w:left="720"/>
+      <w:contextualSpacing/>
+    </w:pPr>
+  </w:style>
 </w:styles>
 </file>
 

</xml_diff>